<commit_message>
Finished fixing while loop
Finished fixing while loop
</commit_message>
<xml_diff>
--- a/Q3 RBT.docx
+++ b/Q3 RBT.docx
@@ -644,10 +644,10 @@
           <w:noProof/>
         </w:rPr>
         <w:drawing>
-          <wp:inline distT="0" distB="0" distL="0" distR="0" wp14:anchorId="2905550D" wp14:editId="61805FA2">
-            <wp:extent cx="3589020" cy="2100622"/>
-            <wp:effectExtent l="0" t="0" r="0" b="0"/>
-            <wp:docPr id="11" name="Picture 11"/>
+          <wp:inline distT="0" distB="0" distL="0" distR="0" wp14:anchorId="7CA9D006" wp14:editId="4A44DA45">
+            <wp:extent cx="3406140" cy="2091001"/>
+            <wp:effectExtent l="0" t="0" r="3810" b="5080"/>
+            <wp:docPr id="10" name="Picture 10"/>
             <wp:cNvGraphicFramePr>
               <a:graphicFrameLocks xmlns:a="http://schemas.openxmlformats.org/drawingml/2006/main" noChangeAspect="1"/>
             </wp:cNvGraphicFramePr>
@@ -655,7 +655,7 @@
               <a:graphicData uri="http://schemas.openxmlformats.org/drawingml/2006/picture">
                 <pic:pic xmlns:pic="http://schemas.openxmlformats.org/drawingml/2006/picture">
                   <pic:nvPicPr>
-                    <pic:cNvPr id="0" name="Picture 2"/>
+                    <pic:cNvPr id="0" name="Picture 1"/>
                     <pic:cNvPicPr>
                       <a:picLocks noChangeAspect="1" noChangeArrowheads="1"/>
                     </pic:cNvPicPr>
@@ -676,7 +676,7 @@
                   <pic:spPr bwMode="auto">
                     <a:xfrm>
                       <a:off x="0" y="0"/>
-                      <a:ext cx="3618158" cy="2117676"/>
+                      <a:ext cx="3430997" cy="2106260"/>
                     </a:xfrm>
                     <a:prstGeom prst="rect">
                       <a:avLst/>

</xml_diff>